<commit_message>
feat(Lab 11): One-time point generation
</commit_message>
<xml_diff>
--- a/Lab9/Отчёт.docx
+++ b/Lab9/Отчёт.docx
@@ -647,19 +647,7 @@
         <w:rPr>
           <w:lang w:val="ru-RU"/>
         </w:rPr>
-        <w:t>Исследование криптографических</w:t>
-      </w:r>
-      <w:r>
-        <w:rPr>
-          <w:lang w:val="ru-RU"/>
-        </w:rPr>
-        <w:t xml:space="preserve"> </w:t>
-      </w:r>
-      <w:r>
-        <w:rPr>
-          <w:lang w:val="ru-RU"/>
-        </w:rPr>
-        <w:t>хеш-функций</w:t>
+        <w:t>Исследование криптографических хеш-функций</w:t>
       </w:r>
     </w:p>
     <w:p>
@@ -928,19 +916,7 @@
         <w:rPr>
           <w:lang w:val="ru-RU"/>
         </w:rPr>
-        <w:t xml:space="preserve"> и преобразует ее</w:t>
-      </w:r>
-      <w:r>
-        <w:rPr>
-          <w:lang w:val="ru-RU"/>
-        </w:rPr>
-        <w:t xml:space="preserve"> </w:t>
-      </w:r>
-      <w:r>
-        <w:rPr>
-          <w:lang w:val="ru-RU"/>
-        </w:rPr>
-        <w:t xml:space="preserve">в выходную строку фиксированной (обычно – меньшей) длины </w:t>
+        <w:t xml:space="preserve"> и преобразует ее в выходную строку фиксированной (обычно – меньшей) длины </w:t>
       </w:r>
       <w:r>
         <w:rPr>
@@ -966,8 +942,57 @@
         <w:rPr>
           <w:lang w:val="ru-RU"/>
         </w:rPr>
-        <w:t>Определение 2. Хеширование (или хэширование, англ.</w:t>
-      </w:r>
+        <w:t xml:space="preserve">Определение 2. Хеширование (или хэширование, англ. </w:t>
+      </w:r>
+      <w:proofErr w:type="spellStart"/>
+      <w:r>
+        <w:rPr>
+          <w:lang w:val="ru-RU"/>
+        </w:rPr>
+        <w:t>hashing</w:t>
+      </w:r>
+      <w:proofErr w:type="spellEnd"/>
+      <w:r>
+        <w:rPr>
+          <w:lang w:val="ru-RU"/>
+        </w:rPr>
+        <w:t>) – это преобразование входного массива данных определенного типа и произвольной длины (практически) в выходную битовую строку фиксированной длины.</w:t>
+      </w:r>
+    </w:p>
+    <w:p>
+      <w:pPr>
+        <w:rPr>
+          <w:lang w:val="ru-RU"/>
+        </w:rPr>
+      </w:pPr>
+      <w:r>
+        <w:rPr>
+          <w:lang w:val="ru-RU"/>
+        </w:rPr>
+        <w:t xml:space="preserve">Преобразования называются хеш-функциями, или функциями свертки, а их результаты называют </w:t>
+      </w:r>
+      <w:proofErr w:type="spellStart"/>
+      <w:r>
+        <w:rPr>
+          <w:lang w:val="ru-RU"/>
+        </w:rPr>
+        <w:t>хешем</w:t>
+      </w:r>
+      <w:proofErr w:type="spellEnd"/>
+      <w:r>
+        <w:rPr>
+          <w:lang w:val="ru-RU"/>
+        </w:rPr>
+        <w:t xml:space="preserve">, хеш-кодом, хеш-таблицей или дайджестом сообщения (англ. </w:t>
+      </w:r>
+      <w:proofErr w:type="spellStart"/>
+      <w:r>
+        <w:rPr>
+          <w:lang w:val="ru-RU"/>
+        </w:rPr>
+        <w:t>message</w:t>
+      </w:r>
+      <w:proofErr w:type="spellEnd"/>
       <w:r>
         <w:rPr>
           <w:lang w:val="ru-RU"/>
@@ -979,80 +1004,13 @@
         <w:rPr>
           <w:lang w:val="ru-RU"/>
         </w:rPr>
-        <w:t>hashing</w:t>
+        <w:t>digest</w:t>
       </w:r>
       <w:proofErr w:type="spellEnd"/>
       <w:r>
         <w:rPr>
           <w:lang w:val="ru-RU"/>
         </w:rPr>
-        <w:t>) – это преобразование входного массива данных определенного типа и произвольной длины (практически) в выходную битовую строку фиксированной длины.</w:t>
-      </w:r>
-    </w:p>
-    <w:p>
-      <w:pPr>
-        <w:rPr>
-          <w:lang w:val="ru-RU"/>
-        </w:rPr>
-      </w:pPr>
-      <w:r>
-        <w:rPr>
-          <w:lang w:val="ru-RU"/>
-        </w:rPr>
-        <w:t>Преобразования называются хеш-функциями, или функциями</w:t>
-      </w:r>
-      <w:r>
-        <w:rPr>
-          <w:lang w:val="ru-RU"/>
-        </w:rPr>
-        <w:t xml:space="preserve"> </w:t>
-      </w:r>
-      <w:r>
-        <w:rPr>
-          <w:lang w:val="ru-RU"/>
-        </w:rPr>
-        <w:t xml:space="preserve">свертки, а их результаты называют </w:t>
-      </w:r>
-      <w:proofErr w:type="spellStart"/>
-      <w:r>
-        <w:rPr>
-          <w:lang w:val="ru-RU"/>
-        </w:rPr>
-        <w:t>хешем</w:t>
-      </w:r>
-      <w:proofErr w:type="spellEnd"/>
-      <w:r>
-        <w:rPr>
-          <w:lang w:val="ru-RU"/>
-        </w:rPr>
-        <w:t xml:space="preserve">, хеш-кодом, хеш-таблицей или дайджестом сообщения (англ. </w:t>
-      </w:r>
-      <w:proofErr w:type="spellStart"/>
-      <w:r>
-        <w:rPr>
-          <w:lang w:val="ru-RU"/>
-        </w:rPr>
-        <w:t>message</w:t>
-      </w:r>
-      <w:proofErr w:type="spellEnd"/>
-      <w:r>
-        <w:rPr>
-          <w:lang w:val="ru-RU"/>
-        </w:rPr>
-        <w:t xml:space="preserve"> </w:t>
-      </w:r>
-      <w:proofErr w:type="spellStart"/>
-      <w:r>
-        <w:rPr>
-          <w:lang w:val="ru-RU"/>
-        </w:rPr>
-        <w:t>digest</w:t>
-      </w:r>
-      <w:proofErr w:type="spellEnd"/>
-      <w:r>
-        <w:rPr>
-          <w:lang w:val="ru-RU"/>
-        </w:rPr>
         <w:t>).</w:t>
       </w:r>
     </w:p>
@@ -1066,19 +1024,7 @@
         <w:rPr>
           <w:lang w:val="ru-RU"/>
         </w:rPr>
-        <w:t>Определение 3. Криптографическая хеш-функция – это специальный класс хеш-функций, который имеет различные свойства,</w:t>
-      </w:r>
-      <w:r>
-        <w:rPr>
-          <w:lang w:val="ru-RU"/>
-        </w:rPr>
-        <w:t xml:space="preserve"> </w:t>
-      </w:r>
-      <w:r>
-        <w:rPr>
-          <w:lang w:val="ru-RU"/>
-        </w:rPr>
-        <w:t>необходимые для решения задач в области криптографии.</w:t>
+        <w:t>Определение 3. Криптографическая хеш-функция – это специальный класс хеш-функций, который имеет различные свойства, необходимые для решения задач в области криптографии.</w:t>
       </w:r>
     </w:p>
     <w:p>
@@ -1228,19 +1174,7 @@
         <w:rPr>
           <w:lang w:val="ru-RU"/>
         </w:rPr>
-        <w:t>. Детерминированность: независимо от того,</w:t>
-      </w:r>
-      <w:r>
-        <w:rPr>
-          <w:lang w:val="ru-RU"/>
-        </w:rPr>
-        <w:t xml:space="preserve"> </w:t>
-      </w:r>
-      <w:r>
-        <w:rPr>
-          <w:lang w:val="ru-RU"/>
-        </w:rPr>
-        <w:t xml:space="preserve">сколько раз вычисляется </w:t>
+        <w:t xml:space="preserve">. Детерминированность: независимо от того, сколько раз вычисляется </w:t>
       </w:r>
       <w:r>
         <w:rPr>
@@ -1296,19 +1230,7 @@
         <w:rPr>
           <w:lang w:val="ru-RU"/>
         </w:rPr>
-        <w:t>, при использовании одинакового алгоритма код хеш-преобразования h всегда должен быть</w:t>
-      </w:r>
-      <w:r>
-        <w:rPr>
-          <w:lang w:val="ru-RU"/>
-        </w:rPr>
-        <w:t xml:space="preserve"> </w:t>
-      </w:r>
-      <w:r>
-        <w:rPr>
-          <w:lang w:val="ru-RU"/>
-        </w:rPr>
-        <w:t>одинаковым.</w:t>
+        <w:t>, при использовании одинакового алгоритма код хеш-преобразования h всегда должен быть одинаковым.</w:t>
       </w:r>
     </w:p>
     <w:p>
@@ -1435,19 +1357,7 @@
         <w:rPr>
           <w:lang w:val="ru-RU"/>
         </w:rPr>
-        <w:t>. Это важнейшее свойство хеш-функции для криптографических применений –</w:t>
-      </w:r>
-      <w:r>
-        <w:rPr>
-          <w:lang w:val="ru-RU"/>
-        </w:rPr>
-        <w:t xml:space="preserve"> </w:t>
-      </w:r>
-      <w:r>
-        <w:rPr>
-          <w:lang w:val="ru-RU"/>
-        </w:rPr>
-        <w:t>свойство односторонности преобразования.</w:t>
+        <w:t>. Это важнейшее свойство хеш-функции для криптографических применений – свойство односторонности преобразования.</w:t>
       </w:r>
     </w:p>
     <w:p>
@@ -1882,7 +1792,7 @@
         <w:rPr>
           <w:lang w:val="ru-RU"/>
         </w:rPr>
-        <w:t>'), для которого H(</w:t>
+        <w:t xml:space="preserve">'), для которого </w:t>
       </w:r>
       <w:r>
         <w:rPr>
@@ -1890,6 +1800,20 @@
           <w:iCs/>
           <w:lang w:val="ru-RU"/>
         </w:rPr>
+        <w:t>H</w:t>
+      </w:r>
+      <w:r>
+        <w:rPr>
+          <w:lang w:val="ru-RU"/>
+        </w:rPr>
+        <w:t>(</w:t>
+      </w:r>
+      <w:r>
+        <w:rPr>
+          <w:i/>
+          <w:iCs/>
+          <w:lang w:val="ru-RU"/>
+        </w:rPr>
         <w:t>М</w:t>
       </w:r>
       <w:r>
@@ -1906,9 +1830,17 @@
       </w:r>
       <w:r>
         <w:rPr>
-          <w:lang w:val="ru-RU"/>
-        </w:rPr>
-        <w:t>H(</w:t>
+          <w:i/>
+          <w:iCs/>
+          <w:lang w:val="ru-RU"/>
+        </w:rPr>
+        <w:t>H</w:t>
+      </w:r>
+      <w:r>
+        <w:rPr>
+          <w:lang w:val="ru-RU"/>
+        </w:rPr>
+        <w:t>(</w:t>
       </w:r>
       <w:r>
         <w:rPr>
@@ -2117,25 +2049,42 @@
         <w:rPr>
           <w:lang w:val="ru-RU"/>
         </w:rPr>
-        <w:t xml:space="preserve">-1. </w:t>
-      </w:r>
-      <w:r>
-        <w:rPr>
-          <w:lang w:val="ru-RU"/>
-        </w:rPr>
-        <w:t>При этом можно воспользоваться доступными</w:t>
-      </w:r>
-      <w:r>
-        <w:rPr>
-          <w:lang w:val="ru-RU"/>
-        </w:rPr>
-        <w:t xml:space="preserve"> </w:t>
-      </w:r>
-      <w:r>
-        <w:rPr>
-          <w:lang w:val="ru-RU"/>
-        </w:rPr>
-        <w:t xml:space="preserve">готовыми библиотеками. Язык программирования – </w:t>
+        <w:t xml:space="preserve">-1. При этом можно воспользоваться доступными готовыми </w:t>
+      </w:r>
+      <w:proofErr w:type="spellStart"/>
+      <w:r>
+        <w:rPr>
+          <w:lang w:val="ru-RU"/>
+        </w:rPr>
+        <w:t>библ</w:t>
+      </w:r>
+      <w:proofErr w:type="spellEnd"/>
+    </w:p>
+    <w:p>
+      <w:pPr>
+        <w:pStyle w:val="a3"/>
+        <w:numPr>
+          <w:ilvl w:val="0"/>
+          <w:numId w:val="16"/>
+        </w:numPr>
+        <w:ind w:left="0" w:firstLine="720"/>
+        <w:rPr>
+          <w:lang w:val="ru-RU"/>
+        </w:rPr>
+      </w:pPr>
+      <w:proofErr w:type="spellStart"/>
+      <w:r>
+        <w:rPr>
+          <w:lang w:val="ru-RU"/>
+        </w:rPr>
+        <w:t>иотеками</w:t>
+      </w:r>
+      <w:proofErr w:type="spellEnd"/>
+      <w:r>
+        <w:rPr>
+          <w:lang w:val="ru-RU"/>
+        </w:rPr>
+        <w:t xml:space="preserve">. Язык программирования – </w:t>
       </w:r>
       <w:r>
         <w:rPr>
@@ -2145,6 +2094,9 @@
         <w:t>C</w:t>
       </w:r>
       <w:r>
+        <w:rPr>
+          <w:lang w:val="ru-RU"/>
+        </w:rPr>
         <w:t>#</w:t>
       </w:r>
       <w:r>
@@ -3422,23 +3374,38 @@
     <w:p>
       <w:pPr>
         <w:pStyle w:val="Code"/>
-        <w:rPr>
-          <w:lang w:val="en-US"/>
-        </w:rPr>
-      </w:pPr>
-      <w:r>
-        <w:rPr>
-          <w:lang w:val="en-US"/>
-        </w:rPr>
-        <w:t>using System.Text;</w:t>
-      </w:r>
-    </w:p>
-    <w:p>
-      <w:pPr>
-        <w:pStyle w:val="Code"/>
-        <w:rPr>
-          <w:lang w:val="en-US"/>
-        </w:rPr>
+      </w:pPr>
+      <w:r>
+        <w:rPr>
+          <w:lang w:val="en-US"/>
+        </w:rPr>
+        <w:t>using</w:t>
+      </w:r>
+      <w:r>
+        <w:t xml:space="preserve"> </w:t>
+      </w:r>
+      <w:r>
+        <w:rPr>
+          <w:lang w:val="en-US"/>
+        </w:rPr>
+        <w:t>System</w:t>
+      </w:r>
+      <w:r>
+        <w:t>.</w:t>
+      </w:r>
+      <w:r>
+        <w:rPr>
+          <w:lang w:val="en-US"/>
+        </w:rPr>
+        <w:t>Text</w:t>
+      </w:r>
+      <w:r>
+        <w:t>;</w:t>
+      </w:r>
+    </w:p>
+    <w:p>
+      <w:pPr>
+        <w:pStyle w:val="Code"/>
       </w:pPr>
     </w:p>
     <w:p>
@@ -3586,7 +3553,21 @@
         <w:rPr>
           <w:lang w:val="en-US"/>
         </w:rPr>
-        <w:t xml:space="preserve">        private static readonly uint[] K = [</w:t>
+        <w:t xml:space="preserve">        private static readonly </w:t>
+      </w:r>
+      <w:proofErr w:type="gramStart"/>
+      <w:r>
+        <w:rPr>
+          <w:lang w:val="en-US"/>
+        </w:rPr>
+        <w:t>uint[</w:t>
+      </w:r>
+      <w:proofErr w:type="gramEnd"/>
+      <w:r>
+        <w:rPr>
+          <w:lang w:val="en-US"/>
+        </w:rPr>
+        <w:t>] K = [</w:t>
       </w:r>
     </w:p>
     <w:p>
@@ -3678,7 +3659,21 @@
         <w:rPr>
           <w:lang w:val="en-US"/>
         </w:rPr>
-        <w:t xml:space="preserve">        public static string Hash(string message)</w:t>
+        <w:t xml:space="preserve">        public static string </w:t>
+      </w:r>
+      <w:proofErr w:type="gramStart"/>
+      <w:r>
+        <w:rPr>
+          <w:lang w:val="en-US"/>
+        </w:rPr>
+        <w:t>Hash(</w:t>
+      </w:r>
+      <w:proofErr w:type="gramEnd"/>
+      <w:r>
+        <w:rPr>
+          <w:lang w:val="en-US"/>
+        </w:rPr>
+        <w:t>string message)</w:t>
       </w:r>
     </w:p>
     <w:p>
@@ -3706,35 +3701,63 @@
         <w:rPr>
           <w:lang w:val="en-US"/>
         </w:rPr>
-        <w:t xml:space="preserve">            ResetHash();</w:t>
-      </w:r>
-    </w:p>
-    <w:p>
-      <w:pPr>
-        <w:pStyle w:val="Code"/>
-        <w:rPr>
-          <w:lang w:val="en-US"/>
-        </w:rPr>
-      </w:pPr>
-      <w:r>
-        <w:rPr>
-          <w:lang w:val="en-US"/>
-        </w:rPr>
         <w:t xml:space="preserve">            </w:t>
       </w:r>
-    </w:p>
-    <w:p>
-      <w:pPr>
-        <w:pStyle w:val="Code"/>
-        <w:rPr>
-          <w:lang w:val="en-US"/>
-        </w:rPr>
-      </w:pPr>
-      <w:r>
-        <w:rPr>
-          <w:lang w:val="en-US"/>
-        </w:rPr>
-        <w:t xml:space="preserve">            byte[] paddedMessage = GetPaddedMessage(message);</w:t>
+      <w:proofErr w:type="gramStart"/>
+      <w:r>
+        <w:rPr>
+          <w:lang w:val="en-US"/>
+        </w:rPr>
+        <w:t>ResetHash(</w:t>
+      </w:r>
+      <w:proofErr w:type="gramEnd"/>
+      <w:r>
+        <w:rPr>
+          <w:lang w:val="en-US"/>
+        </w:rPr>
+        <w:t>);</w:t>
+      </w:r>
+    </w:p>
+    <w:p>
+      <w:pPr>
+        <w:pStyle w:val="Code"/>
+        <w:rPr>
+          <w:lang w:val="en-US"/>
+        </w:rPr>
+      </w:pPr>
+      <w:r>
+        <w:rPr>
+          <w:lang w:val="en-US"/>
+        </w:rPr>
+        <w:t xml:space="preserve">            </w:t>
+      </w:r>
+    </w:p>
+    <w:p>
+      <w:pPr>
+        <w:pStyle w:val="Code"/>
+        <w:rPr>
+          <w:lang w:val="en-US"/>
+        </w:rPr>
+      </w:pPr>
+      <w:r>
+        <w:rPr>
+          <w:lang w:val="en-US"/>
+        </w:rPr>
+        <w:t xml:space="preserve">            </w:t>
+      </w:r>
+      <w:proofErr w:type="gramStart"/>
+      <w:r>
+        <w:rPr>
+          <w:lang w:val="en-US"/>
+        </w:rPr>
+        <w:t>byte[</w:t>
+      </w:r>
+      <w:proofErr w:type="gramEnd"/>
+      <w:r>
+        <w:rPr>
+          <w:lang w:val="en-US"/>
+        </w:rPr>
+        <w:t>] paddedMessage = GetPaddedMessage(message);</w:t>
       </w:r>
     </w:p>
     <w:p>
@@ -3776,7 +3799,35 @@
         <w:rPr>
           <w:lang w:val="en-US"/>
         </w:rPr>
-        <w:t xml:space="preserve">                HashBlock([.. paddedMessage.Skip(i).Take(64)]);</w:t>
+        <w:t xml:space="preserve">                </w:t>
+      </w:r>
+      <w:proofErr w:type="gramStart"/>
+      <w:r>
+        <w:rPr>
+          <w:lang w:val="en-US"/>
+        </w:rPr>
+        <w:t>HashBlock(</w:t>
+      </w:r>
+      <w:proofErr w:type="gramEnd"/>
+      <w:r>
+        <w:rPr>
+          <w:lang w:val="en-US"/>
+        </w:rPr>
+        <w:t>[.. paddedMessage.Skip(i</w:t>
+      </w:r>
+      <w:proofErr w:type="gramStart"/>
+      <w:r>
+        <w:rPr>
+          <w:lang w:val="en-US"/>
+        </w:rPr>
+        <w:t>).Take</w:t>
+      </w:r>
+      <w:proofErr w:type="gramEnd"/>
+      <w:r>
+        <w:rPr>
+          <w:lang w:val="en-US"/>
+        </w:rPr>
+        <w:t>(64)]);</w:t>
       </w:r>
     </w:p>
     <w:p>
@@ -3818,21 +3869,49 @@
         <w:rPr>
           <w:lang w:val="en-US"/>
         </w:rPr>
-        <w:t xml:space="preserve">            string hash = $"{H0:x8}{H1:x8}{H2:x8}{H3:x8}{H4:x8}";</w:t>
-      </w:r>
-    </w:p>
-    <w:p>
-      <w:pPr>
-        <w:pStyle w:val="Code"/>
-        <w:rPr>
-          <w:lang w:val="en-US"/>
-        </w:rPr>
-      </w:pPr>
-      <w:r>
-        <w:rPr>
-          <w:lang w:val="en-US"/>
-        </w:rPr>
-        <w:t xml:space="preserve">            ResetHash();</w:t>
+        <w:t xml:space="preserve">            string hash = $"{H0:x</w:t>
+      </w:r>
+      <w:proofErr w:type="gramStart"/>
+      <w:r>
+        <w:rPr>
+          <w:lang w:val="en-US"/>
+        </w:rPr>
+        <w:t>8}{</w:t>
+      </w:r>
+      <w:proofErr w:type="gramEnd"/>
+      <w:r>
+        <w:rPr>
+          <w:lang w:val="en-US"/>
+        </w:rPr>
+        <w:t>H1:x8}{H2:x8}{H3:x8}{H4:x8}";</w:t>
+      </w:r>
+    </w:p>
+    <w:p>
+      <w:pPr>
+        <w:pStyle w:val="Code"/>
+        <w:rPr>
+          <w:lang w:val="en-US"/>
+        </w:rPr>
+      </w:pPr>
+      <w:r>
+        <w:rPr>
+          <w:lang w:val="en-US"/>
+        </w:rPr>
+        <w:t xml:space="preserve">            </w:t>
+      </w:r>
+      <w:proofErr w:type="gramStart"/>
+      <w:r>
+        <w:rPr>
+          <w:lang w:val="en-US"/>
+        </w:rPr>
+        <w:t>ResetHash(</w:t>
+      </w:r>
+      <w:proofErr w:type="gramEnd"/>
+      <w:r>
+        <w:rPr>
+          <w:lang w:val="en-US"/>
+        </w:rPr>
+        <w:t>);</w:t>
       </w:r>
     </w:p>
     <w:p>
@@ -3890,7 +3969,21 @@
         <w:rPr>
           <w:lang w:val="en-US"/>
         </w:rPr>
-        <w:t xml:space="preserve">        private static byte[] GetPaddedMessage(string message)</w:t>
+        <w:t xml:space="preserve">        private static </w:t>
+      </w:r>
+      <w:proofErr w:type="gramStart"/>
+      <w:r>
+        <w:rPr>
+          <w:lang w:val="en-US"/>
+        </w:rPr>
+        <w:t>byte[</w:t>
+      </w:r>
+      <w:proofErr w:type="gramEnd"/>
+      <w:r>
+        <w:rPr>
+          <w:lang w:val="en-US"/>
+        </w:rPr>
+        <w:t>] GetPaddedMessage(string message)</w:t>
       </w:r>
     </w:p>
     <w:p>
@@ -3918,57 +4011,127 @@
         <w:rPr>
           <w:lang w:val="en-US"/>
         </w:rPr>
-        <w:t xml:space="preserve">            List&lt;byte&gt; result = [.. Encoding.UTF8.GetBytes(message)];</w:t>
-      </w:r>
-    </w:p>
-    <w:p>
-      <w:pPr>
-        <w:pStyle w:val="Code"/>
-        <w:rPr>
-          <w:lang w:val="en-US"/>
-        </w:rPr>
-      </w:pPr>
-      <w:r>
-        <w:rPr>
-          <w:lang w:val="en-US"/>
-        </w:rPr>
-        <w:t xml:space="preserve">            uint messageLength = (uint)(result.Count * 8);</w:t>
-      </w:r>
-    </w:p>
-    <w:p>
-      <w:pPr>
-        <w:pStyle w:val="Code"/>
-        <w:rPr>
-          <w:lang w:val="en-US"/>
-        </w:rPr>
-      </w:pPr>
-      <w:r>
-        <w:rPr>
-          <w:lang w:val="en-US"/>
-        </w:rPr>
-        <w:t xml:space="preserve">            int lastBits = result.Count * 8 % 512;</w:t>
-      </w:r>
-    </w:p>
-    <w:p>
-      <w:pPr>
-        <w:pStyle w:val="Code"/>
-        <w:rPr>
-          <w:lang w:val="en-US"/>
-        </w:rPr>
-      </w:pPr>
-    </w:p>
-    <w:p>
-      <w:pPr>
-        <w:pStyle w:val="Code"/>
-        <w:rPr>
-          <w:lang w:val="en-US"/>
-        </w:rPr>
-      </w:pPr>
-      <w:r>
-        <w:rPr>
-          <w:lang w:val="en-US"/>
-        </w:rPr>
-        <w:t xml:space="preserve">            if (lastBits != 0 || message.Length == 0)</w:t>
+        <w:t xml:space="preserve">            List&lt;byte&gt; result = </w:t>
+      </w:r>
+      <w:proofErr w:type="gramStart"/>
+      <w:r>
+        <w:rPr>
+          <w:lang w:val="en-US"/>
+        </w:rPr>
+        <w:t>[..</w:t>
+      </w:r>
+      <w:proofErr w:type="gramEnd"/>
+      <w:r>
+        <w:rPr>
+          <w:lang w:val="en-US"/>
+        </w:rPr>
+        <w:t xml:space="preserve"> Encoding.UTF</w:t>
+      </w:r>
+      <w:proofErr w:type="gramStart"/>
+      <w:r>
+        <w:rPr>
+          <w:lang w:val="en-US"/>
+        </w:rPr>
+        <w:t>8.GetBytes</w:t>
+      </w:r>
+      <w:proofErr w:type="gramEnd"/>
+      <w:r>
+        <w:rPr>
+          <w:lang w:val="en-US"/>
+        </w:rPr>
+        <w:t>(message)];</w:t>
+      </w:r>
+    </w:p>
+    <w:p>
+      <w:pPr>
+        <w:pStyle w:val="Code"/>
+        <w:rPr>
+          <w:lang w:val="en-US"/>
+        </w:rPr>
+      </w:pPr>
+      <w:r>
+        <w:rPr>
+          <w:lang w:val="en-US"/>
+        </w:rPr>
+        <w:t xml:space="preserve">            uint messageLength = (uint</w:t>
+      </w:r>
+      <w:proofErr w:type="gramStart"/>
+      <w:r>
+        <w:rPr>
+          <w:lang w:val="en-US"/>
+        </w:rPr>
+        <w:t>)(</w:t>
+      </w:r>
+      <w:proofErr w:type="gramEnd"/>
+      <w:r>
+        <w:rPr>
+          <w:lang w:val="en-US"/>
+        </w:rPr>
+        <w:t>result.Count * 8);</w:t>
+      </w:r>
+    </w:p>
+    <w:p>
+      <w:pPr>
+        <w:pStyle w:val="Code"/>
+        <w:rPr>
+          <w:lang w:val="en-US"/>
+        </w:rPr>
+      </w:pPr>
+      <w:r>
+        <w:rPr>
+          <w:lang w:val="en-US"/>
+        </w:rPr>
+        <w:t xml:space="preserve">            int lastBits = </w:t>
+      </w:r>
+      <w:proofErr w:type="gramStart"/>
+      <w:r>
+        <w:rPr>
+          <w:lang w:val="en-US"/>
+        </w:rPr>
+        <w:t>result.Count</w:t>
+      </w:r>
+      <w:proofErr w:type="gramEnd"/>
+      <w:r>
+        <w:rPr>
+          <w:lang w:val="en-US"/>
+        </w:rPr>
+        <w:t xml:space="preserve"> * 8 % 512;</w:t>
+      </w:r>
+    </w:p>
+    <w:p>
+      <w:pPr>
+        <w:pStyle w:val="Code"/>
+        <w:rPr>
+          <w:lang w:val="en-US"/>
+        </w:rPr>
+      </w:pPr>
+    </w:p>
+    <w:p>
+      <w:pPr>
+        <w:pStyle w:val="Code"/>
+        <w:rPr>
+          <w:lang w:val="en-US"/>
+        </w:rPr>
+      </w:pPr>
+      <w:r>
+        <w:rPr>
+          <w:lang w:val="en-US"/>
+        </w:rPr>
+        <w:t xml:space="preserve">            if (</w:t>
+      </w:r>
+      <w:proofErr w:type="gramStart"/>
+      <w:r>
+        <w:rPr>
+          <w:lang w:val="en-US"/>
+        </w:rPr>
+        <w:t>lastBits !</w:t>
+      </w:r>
+      <w:proofErr w:type="gramEnd"/>
+      <w:r>
+        <w:rPr>
+          <w:lang w:val="en-US"/>
+        </w:rPr>
+        <w:t>= 0 || message.Length == 0)</w:t>
       </w:r>
     </w:p>
     <w:p>
@@ -3997,29 +4160,57 @@
           <w:lang w:val="en-US"/>
         </w:rPr>
         <w:lastRenderedPageBreak/>
-        <w:t xml:space="preserve">                result.Add(0x80);</w:t>
-      </w:r>
-    </w:p>
-    <w:p>
-      <w:pPr>
-        <w:pStyle w:val="Code"/>
-        <w:rPr>
-          <w:lang w:val="en-US"/>
-        </w:rPr>
-      </w:pPr>
-    </w:p>
-    <w:p>
-      <w:pPr>
-        <w:pStyle w:val="Code"/>
-        <w:rPr>
-          <w:lang w:val="en-US"/>
-        </w:rPr>
-      </w:pPr>
-      <w:r>
-        <w:rPr>
-          <w:lang w:val="en-US"/>
-        </w:rPr>
-        <w:t xml:space="preserve">                int paddingLength = (448 - result.Count * 8 % 512) / 8;</w:t>
+        <w:t xml:space="preserve">                </w:t>
+      </w:r>
+      <w:proofErr w:type="gramStart"/>
+      <w:r>
+        <w:rPr>
+          <w:lang w:val="en-US"/>
+        </w:rPr>
+        <w:t>result.Add</w:t>
+      </w:r>
+      <w:proofErr w:type="gramEnd"/>
+      <w:r>
+        <w:rPr>
+          <w:lang w:val="en-US"/>
+        </w:rPr>
+        <w:t>(0x80);</w:t>
+      </w:r>
+    </w:p>
+    <w:p>
+      <w:pPr>
+        <w:pStyle w:val="Code"/>
+        <w:rPr>
+          <w:lang w:val="en-US"/>
+        </w:rPr>
+      </w:pPr>
+    </w:p>
+    <w:p>
+      <w:pPr>
+        <w:pStyle w:val="Code"/>
+        <w:rPr>
+          <w:lang w:val="en-US"/>
+        </w:rPr>
+      </w:pPr>
+      <w:r>
+        <w:rPr>
+          <w:lang w:val="en-US"/>
+        </w:rPr>
+        <w:t xml:space="preserve">                int paddingLength = (448 - </w:t>
+      </w:r>
+      <w:proofErr w:type="gramStart"/>
+      <w:r>
+        <w:rPr>
+          <w:lang w:val="en-US"/>
+        </w:rPr>
+        <w:t>result.Count</w:t>
+      </w:r>
+      <w:proofErr w:type="gramEnd"/>
+      <w:r>
+        <w:rPr>
+          <w:lang w:val="en-US"/>
+        </w:rPr>
+        <w:t xml:space="preserve"> * 8 % 512) / 8;</w:t>
       </w:r>
     </w:p>
     <w:p>
@@ -4089,29 +4280,57 @@
         <w:rPr>
           <w:lang w:val="en-US"/>
         </w:rPr>
-        <w:t xml:space="preserve">                result.AddRange(Enumerable.Repeat((byte)0x0, paddingLength));</w:t>
-      </w:r>
-    </w:p>
-    <w:p>
-      <w:pPr>
-        <w:pStyle w:val="Code"/>
-        <w:rPr>
-          <w:lang w:val="en-US"/>
-        </w:rPr>
-      </w:pPr>
-    </w:p>
-    <w:p>
-      <w:pPr>
-        <w:pStyle w:val="Code"/>
-        <w:rPr>
-          <w:lang w:val="en-US"/>
-        </w:rPr>
-      </w:pPr>
-      <w:r>
-        <w:rPr>
-          <w:lang w:val="en-US"/>
-        </w:rPr>
-        <w:t xml:space="preserve">                byte[] lengthBytes = BitConverter.GetBytes(messageLength);</w:t>
+        <w:t xml:space="preserve">                </w:t>
+      </w:r>
+      <w:proofErr w:type="gramStart"/>
+      <w:r>
+        <w:rPr>
+          <w:lang w:val="en-US"/>
+        </w:rPr>
+        <w:t>result.AddRange</w:t>
+      </w:r>
+      <w:proofErr w:type="gramEnd"/>
+      <w:r>
+        <w:rPr>
+          <w:lang w:val="en-US"/>
+        </w:rPr>
+        <w:t>(Enumerable.Repeat((byte)0x0, paddingLength));</w:t>
+      </w:r>
+    </w:p>
+    <w:p>
+      <w:pPr>
+        <w:pStyle w:val="Code"/>
+        <w:rPr>
+          <w:lang w:val="en-US"/>
+        </w:rPr>
+      </w:pPr>
+    </w:p>
+    <w:p>
+      <w:pPr>
+        <w:pStyle w:val="Code"/>
+        <w:rPr>
+          <w:lang w:val="en-US"/>
+        </w:rPr>
+      </w:pPr>
+      <w:r>
+        <w:rPr>
+          <w:lang w:val="en-US"/>
+        </w:rPr>
+        <w:t xml:space="preserve">                </w:t>
+      </w:r>
+      <w:proofErr w:type="gramStart"/>
+      <w:r>
+        <w:rPr>
+          <w:lang w:val="en-US"/>
+        </w:rPr>
+        <w:t>byte[</w:t>
+      </w:r>
+      <w:proofErr w:type="gramEnd"/>
+      <w:r>
+        <w:rPr>
+          <w:lang w:val="en-US"/>
+        </w:rPr>
+        <w:t>] lengthBytes = BitConverter.GetBytes(messageLength);</w:t>
       </w:r>
     </w:p>
     <w:p>
@@ -4139,21 +4358,49 @@
         <w:rPr>
           <w:lang w:val="en-US"/>
         </w:rPr>
-        <w:t xml:space="preserve">                result.AddRange(new byte[8 - lengthBytes.Length]);</w:t>
-      </w:r>
-    </w:p>
-    <w:p>
-      <w:pPr>
-        <w:pStyle w:val="Code"/>
-        <w:rPr>
-          <w:lang w:val="en-US"/>
-        </w:rPr>
-      </w:pPr>
-      <w:r>
-        <w:rPr>
-          <w:lang w:val="en-US"/>
-        </w:rPr>
-        <w:t xml:space="preserve">                result.AddRange(lengthBytes);</w:t>
+        <w:t xml:space="preserve">                </w:t>
+      </w:r>
+      <w:proofErr w:type="gramStart"/>
+      <w:r>
+        <w:rPr>
+          <w:lang w:val="en-US"/>
+        </w:rPr>
+        <w:t>result.AddRange</w:t>
+      </w:r>
+      <w:proofErr w:type="gramEnd"/>
+      <w:r>
+        <w:rPr>
+          <w:lang w:val="en-US"/>
+        </w:rPr>
+        <w:t>(new byte[8 - lengthBytes.Length]);</w:t>
+      </w:r>
+    </w:p>
+    <w:p>
+      <w:pPr>
+        <w:pStyle w:val="Code"/>
+        <w:rPr>
+          <w:lang w:val="en-US"/>
+        </w:rPr>
+      </w:pPr>
+      <w:r>
+        <w:rPr>
+          <w:lang w:val="en-US"/>
+        </w:rPr>
+        <w:t xml:space="preserve">                </w:t>
+      </w:r>
+      <w:proofErr w:type="gramStart"/>
+      <w:r>
+        <w:rPr>
+          <w:lang w:val="en-US"/>
+        </w:rPr>
+        <w:t>result.AddRange</w:t>
+      </w:r>
+      <w:proofErr w:type="gramEnd"/>
+      <w:r>
+        <w:rPr>
+          <w:lang w:val="en-US"/>
+        </w:rPr>
+        <w:t>(lengthBytes);</w:t>
       </w:r>
     </w:p>
     <w:p>
@@ -4189,7 +4436,21 @@
         <w:rPr>
           <w:lang w:val="en-US"/>
         </w:rPr>
-        <w:t xml:space="preserve">            return [.. result];</w:t>
+        <w:t xml:space="preserve">            return </w:t>
+      </w:r>
+      <w:proofErr w:type="gramStart"/>
+      <w:r>
+        <w:rPr>
+          <w:lang w:val="en-US"/>
+        </w:rPr>
+        <w:t>[..</w:t>
+      </w:r>
+      <w:proofErr w:type="gramEnd"/>
+      <w:r>
+        <w:rPr>
+          <w:lang w:val="en-US"/>
+        </w:rPr>
+        <w:t xml:space="preserve"> result];</w:t>
       </w:r>
     </w:p>
     <w:p>
@@ -4225,7 +4486,21 @@
         <w:rPr>
           <w:lang w:val="en-US"/>
         </w:rPr>
-        <w:t xml:space="preserve">        private static void HashBlock(byte[] block)</w:t>
+        <w:t xml:space="preserve">        private static void HashBlock(</w:t>
+      </w:r>
+      <w:proofErr w:type="gramStart"/>
+      <w:r>
+        <w:rPr>
+          <w:lang w:val="en-US"/>
+        </w:rPr>
+        <w:t>byte[</w:t>
+      </w:r>
+      <w:proofErr w:type="gramEnd"/>
+      <w:r>
+        <w:rPr>
+          <w:lang w:val="en-US"/>
+        </w:rPr>
+        <w:t>] block)</w:t>
       </w:r>
     </w:p>
     <w:p>
@@ -4331,7 +4606,21 @@
         <w:rPr>
           <w:lang w:val="en-US"/>
         </w:rPr>
-        <w:t xml:space="preserve">            uint[] W = new uint[80];</w:t>
+        <w:t xml:space="preserve">            </w:t>
+      </w:r>
+      <w:proofErr w:type="gramStart"/>
+      <w:r>
+        <w:rPr>
+          <w:lang w:val="en-US"/>
+        </w:rPr>
+        <w:t>uint[</w:t>
+      </w:r>
+      <w:proofErr w:type="gramEnd"/>
+      <w:r>
+        <w:rPr>
+          <w:lang w:val="en-US"/>
+        </w:rPr>
+        <w:t>] W = new uint[80];</w:t>
       </w:r>
     </w:p>
     <w:p>
@@ -4381,49 +4670,105 @@
         <w:rPr>
           <w:lang w:val="en-US"/>
         </w:rPr>
-        <w:t xml:space="preserve">                W[t] =  (uint)block[t * 4] &lt;&lt; 24;</w:t>
-      </w:r>
-    </w:p>
-    <w:p>
-      <w:pPr>
-        <w:pStyle w:val="Code"/>
-        <w:rPr>
-          <w:lang w:val="en-US"/>
-        </w:rPr>
-      </w:pPr>
-      <w:r>
-        <w:rPr>
-          <w:lang w:val="en-US"/>
-        </w:rPr>
-        <w:t xml:space="preserve">                W[t] |= (uint)block[t * 4 + 1] &lt;&lt; 16;</w:t>
-      </w:r>
-    </w:p>
-    <w:p>
-      <w:pPr>
-        <w:pStyle w:val="Code"/>
-        <w:rPr>
-          <w:lang w:val="en-US"/>
-        </w:rPr>
-      </w:pPr>
-      <w:r>
-        <w:rPr>
-          <w:lang w:val="en-US"/>
-        </w:rPr>
-        <w:t xml:space="preserve">                W[t] |= (uint)block[t * 4 + 2] &lt;&lt; 8;</w:t>
-      </w:r>
-    </w:p>
-    <w:p>
-      <w:pPr>
-        <w:pStyle w:val="Code"/>
-        <w:rPr>
-          <w:lang w:val="en-US"/>
-        </w:rPr>
-      </w:pPr>
-      <w:r>
-        <w:rPr>
-          <w:lang w:val="en-US"/>
-        </w:rPr>
-        <w:t xml:space="preserve">                W[t] |= block[t * 4 + 3];</w:t>
+        <w:t xml:space="preserve">                W[t] </w:t>
+      </w:r>
+      <w:proofErr w:type="gramStart"/>
+      <w:r>
+        <w:rPr>
+          <w:lang w:val="en-US"/>
+        </w:rPr>
+        <w:t>=  (</w:t>
+      </w:r>
+      <w:proofErr w:type="gramEnd"/>
+      <w:r>
+        <w:rPr>
+          <w:lang w:val="en-US"/>
+        </w:rPr>
+        <w:t>uint)block[t * 4] &lt;&lt; 24;</w:t>
+      </w:r>
+    </w:p>
+    <w:p>
+      <w:pPr>
+        <w:pStyle w:val="Code"/>
+        <w:rPr>
+          <w:lang w:val="en-US"/>
+        </w:rPr>
+      </w:pPr>
+      <w:r>
+        <w:rPr>
+          <w:lang w:val="en-US"/>
+        </w:rPr>
+        <w:t xml:space="preserve">                W[t] |= (uint)</w:t>
+      </w:r>
+      <w:proofErr w:type="gramStart"/>
+      <w:r>
+        <w:rPr>
+          <w:lang w:val="en-US"/>
+        </w:rPr>
+        <w:t>block[</w:t>
+      </w:r>
+      <w:proofErr w:type="gramEnd"/>
+      <w:r>
+        <w:rPr>
+          <w:lang w:val="en-US"/>
+        </w:rPr>
+        <w:t>t * 4 + 1] &lt;&lt; 16;</w:t>
+      </w:r>
+    </w:p>
+    <w:p>
+      <w:pPr>
+        <w:pStyle w:val="Code"/>
+        <w:rPr>
+          <w:lang w:val="en-US"/>
+        </w:rPr>
+      </w:pPr>
+      <w:r>
+        <w:rPr>
+          <w:lang w:val="en-US"/>
+        </w:rPr>
+        <w:t xml:space="preserve">                W[t] |= (uint)</w:t>
+      </w:r>
+      <w:proofErr w:type="gramStart"/>
+      <w:r>
+        <w:rPr>
+          <w:lang w:val="en-US"/>
+        </w:rPr>
+        <w:t>block[</w:t>
+      </w:r>
+      <w:proofErr w:type="gramEnd"/>
+      <w:r>
+        <w:rPr>
+          <w:lang w:val="en-US"/>
+        </w:rPr>
+        <w:t>t * 4 + 2] &lt;&lt; 8;</w:t>
+      </w:r>
+    </w:p>
+    <w:p>
+      <w:pPr>
+        <w:pStyle w:val="Code"/>
+        <w:rPr>
+          <w:lang w:val="en-US"/>
+        </w:rPr>
+      </w:pPr>
+      <w:r>
+        <w:rPr>
+          <w:lang w:val="en-US"/>
+        </w:rPr>
+        <w:t xml:space="preserve">                W[t] |= </w:t>
+      </w:r>
+      <w:proofErr w:type="gramStart"/>
+      <w:r>
+        <w:rPr>
+          <w:lang w:val="en-US"/>
+        </w:rPr>
+        <w:t>block[</w:t>
+      </w:r>
+      <w:proofErr w:type="gramEnd"/>
+      <w:r>
+        <w:rPr>
+          <w:lang w:val="en-US"/>
+        </w:rPr>
+        <w:t>t * 4 + 3];</w:t>
       </w:r>
     </w:p>
     <w:p>
@@ -4487,7 +4832,21 @@
         <w:rPr>
           <w:lang w:val="en-US"/>
         </w:rPr>
-        <w:t xml:space="preserve">                W[t] = SHA1CircularShift(1, W[t - 3] ^ W[t - 8] ^ W[t - 14] ^ W[t - 16]);</w:t>
+        <w:t xml:space="preserve">                W[t] = SHA1</w:t>
+      </w:r>
+      <w:proofErr w:type="gramStart"/>
+      <w:r>
+        <w:rPr>
+          <w:lang w:val="en-US"/>
+        </w:rPr>
+        <w:t>CircularShift(</w:t>
+      </w:r>
+      <w:proofErr w:type="gramEnd"/>
+      <w:r>
+        <w:rPr>
+          <w:lang w:val="en-US"/>
+        </w:rPr>
+        <w:t>1, W[t - 3] ^ W[t - 8] ^ W[t - 14] ^ W[t - 16]);</w:t>
       </w:r>
     </w:p>
     <w:p>
@@ -4523,7 +4882,21 @@
         <w:rPr>
           <w:lang w:val="en-US"/>
         </w:rPr>
-        <w:t xml:space="preserve">            for(int t = 0; t &lt; 20; t++)</w:t>
+        <w:t xml:space="preserve">            </w:t>
+      </w:r>
+      <w:proofErr w:type="gramStart"/>
+      <w:r>
+        <w:rPr>
+          <w:lang w:val="en-US"/>
+        </w:rPr>
+        <w:t>for(</w:t>
+      </w:r>
+      <w:proofErr w:type="gramEnd"/>
+      <w:r>
+        <w:rPr>
+          <w:lang w:val="en-US"/>
+        </w:rPr>
+        <w:t>int t = 0; t &lt; 20; t++)</w:t>
       </w:r>
     </w:p>
     <w:p>
@@ -4552,7 +4925,21 @@
           <w:lang w:val="en-US"/>
         </w:rPr>
         <w:lastRenderedPageBreak/>
-        <w:t xml:space="preserve">                var temp = SHA1CircularShift(5, A) + ((B &amp; C) | ((~B) &amp; D)) + E + W[t] + K[0];</w:t>
+        <w:t xml:space="preserve">                var temp = SHA1</w:t>
+      </w:r>
+      <w:proofErr w:type="gramStart"/>
+      <w:r>
+        <w:rPr>
+          <w:lang w:val="en-US"/>
+        </w:rPr>
+        <w:t>CircularShift(</w:t>
+      </w:r>
+      <w:proofErr w:type="gramEnd"/>
+      <w:r>
+        <w:rPr>
+          <w:lang w:val="en-US"/>
+        </w:rPr>
+        <w:t>5, A) + ((B &amp; C) | ((~B) &amp; D)) + E + W[t] + K[0];</w:t>
       </w:r>
     </w:p>
     <w:p>
@@ -4594,7 +4981,21 @@
         <w:rPr>
           <w:lang w:val="en-US"/>
         </w:rPr>
-        <w:t xml:space="preserve">                C = SHA1CircularShift(30, B);</w:t>
+        <w:t xml:space="preserve">                C = SHA1</w:t>
+      </w:r>
+      <w:proofErr w:type="gramStart"/>
+      <w:r>
+        <w:rPr>
+          <w:lang w:val="en-US"/>
+        </w:rPr>
+        <w:t>CircularShift(</w:t>
+      </w:r>
+      <w:proofErr w:type="gramEnd"/>
+      <w:r>
+        <w:rPr>
+          <w:lang w:val="en-US"/>
+        </w:rPr>
+        <w:t>30, B);</w:t>
       </w:r>
     </w:p>
     <w:p>
@@ -4658,7 +5059,21 @@
         <w:rPr>
           <w:lang w:val="en-US"/>
         </w:rPr>
-        <w:t xml:space="preserve">            for(int t = 20; t &lt; 40; t++)</w:t>
+        <w:t xml:space="preserve">            </w:t>
+      </w:r>
+      <w:proofErr w:type="gramStart"/>
+      <w:r>
+        <w:rPr>
+          <w:lang w:val="en-US"/>
+        </w:rPr>
+        <w:t>for(</w:t>
+      </w:r>
+      <w:proofErr w:type="gramEnd"/>
+      <w:r>
+        <w:rPr>
+          <w:lang w:val="en-US"/>
+        </w:rPr>
+        <w:t>int t = 20; t &lt; 40; t++)</w:t>
       </w:r>
     </w:p>
     <w:p>
@@ -4686,7 +5101,21 @@
         <w:rPr>
           <w:lang w:val="en-US"/>
         </w:rPr>
-        <w:t xml:space="preserve">                var temp = SHA1CircularShift(5, A) + (B ^ C ^ D) + E + W[t] + K[1];</w:t>
+        <w:t xml:space="preserve">                var temp = SHA1</w:t>
+      </w:r>
+      <w:proofErr w:type="gramStart"/>
+      <w:r>
+        <w:rPr>
+          <w:lang w:val="en-US"/>
+        </w:rPr>
+        <w:t>CircularShift(</w:t>
+      </w:r>
+      <w:proofErr w:type="gramEnd"/>
+      <w:r>
+        <w:rPr>
+          <w:lang w:val="en-US"/>
+        </w:rPr>
+        <w:t>5, A) + (B ^ C ^ D) + E + W[t] + K[1];</w:t>
       </w:r>
     </w:p>
     <w:p>
@@ -4728,7 +5157,21 @@
         <w:rPr>
           <w:lang w:val="en-US"/>
         </w:rPr>
-        <w:t xml:space="preserve">                C = SHA1CircularShift(30, B);</w:t>
+        <w:t xml:space="preserve">                C = SHA1</w:t>
+      </w:r>
+      <w:proofErr w:type="gramStart"/>
+      <w:r>
+        <w:rPr>
+          <w:lang w:val="en-US"/>
+        </w:rPr>
+        <w:t>CircularShift(</w:t>
+      </w:r>
+      <w:proofErr w:type="gramEnd"/>
+      <w:r>
+        <w:rPr>
+          <w:lang w:val="en-US"/>
+        </w:rPr>
+        <w:t>30, B);</w:t>
       </w:r>
     </w:p>
     <w:p>
@@ -4792,7 +5235,21 @@
         <w:rPr>
           <w:lang w:val="en-US"/>
         </w:rPr>
-        <w:t xml:space="preserve">            for(int t = 40; t &lt; 60; t++)</w:t>
+        <w:t xml:space="preserve">            </w:t>
+      </w:r>
+      <w:proofErr w:type="gramStart"/>
+      <w:r>
+        <w:rPr>
+          <w:lang w:val="en-US"/>
+        </w:rPr>
+        <w:t>for(</w:t>
+      </w:r>
+      <w:proofErr w:type="gramEnd"/>
+      <w:r>
+        <w:rPr>
+          <w:lang w:val="en-US"/>
+        </w:rPr>
+        <w:t>int t = 40; t &lt; 60; t++)</w:t>
       </w:r>
     </w:p>
     <w:p>
@@ -4820,7 +5277,21 @@
         <w:rPr>
           <w:lang w:val="en-US"/>
         </w:rPr>
-        <w:t xml:space="preserve">                var temp = SHA1CircularShift(5, A) + ((B &amp; C) | (B &amp; D) | (C &amp; D)) + E + W[t] + K[2];</w:t>
+        <w:t xml:space="preserve">                var temp = SHA1</w:t>
+      </w:r>
+      <w:proofErr w:type="gramStart"/>
+      <w:r>
+        <w:rPr>
+          <w:lang w:val="en-US"/>
+        </w:rPr>
+        <w:t>CircularShift(</w:t>
+      </w:r>
+      <w:proofErr w:type="gramEnd"/>
+      <w:r>
+        <w:rPr>
+          <w:lang w:val="en-US"/>
+        </w:rPr>
+        <w:t>5, A) + ((B &amp; C) | (B &amp; D) | (C &amp; D)) + E + W[t] + K[2];</w:t>
       </w:r>
     </w:p>
     <w:p>
@@ -4862,7 +5333,21 @@
         <w:rPr>
           <w:lang w:val="en-US"/>
         </w:rPr>
-        <w:t xml:space="preserve">                C = SHA1CircularShift(30, B);</w:t>
+        <w:t xml:space="preserve">                C = SHA1</w:t>
+      </w:r>
+      <w:proofErr w:type="gramStart"/>
+      <w:r>
+        <w:rPr>
+          <w:lang w:val="en-US"/>
+        </w:rPr>
+        <w:t>CircularShift(</w:t>
+      </w:r>
+      <w:proofErr w:type="gramEnd"/>
+      <w:r>
+        <w:rPr>
+          <w:lang w:val="en-US"/>
+        </w:rPr>
+        <w:t>30, B);</w:t>
       </w:r>
     </w:p>
     <w:p>
@@ -4926,7 +5411,21 @@
         <w:rPr>
           <w:lang w:val="en-US"/>
         </w:rPr>
-        <w:t xml:space="preserve">            for(int t = 60; t &lt; 80; t++)</w:t>
+        <w:t xml:space="preserve">            </w:t>
+      </w:r>
+      <w:proofErr w:type="gramStart"/>
+      <w:r>
+        <w:rPr>
+          <w:lang w:val="en-US"/>
+        </w:rPr>
+        <w:t>for(</w:t>
+      </w:r>
+      <w:proofErr w:type="gramEnd"/>
+      <w:r>
+        <w:rPr>
+          <w:lang w:val="en-US"/>
+        </w:rPr>
+        <w:t>int t = 60; t &lt; 80; t++)</w:t>
       </w:r>
     </w:p>
     <w:p>
@@ -4954,7 +5453,21 @@
         <w:rPr>
           <w:lang w:val="en-US"/>
         </w:rPr>
-        <w:t xml:space="preserve">                var temp = SHA1CircularShift(5, A) + (B ^ C ^ D) + E + W[t] + K[3];</w:t>
+        <w:t xml:space="preserve">                var temp = SHA1</w:t>
+      </w:r>
+      <w:proofErr w:type="gramStart"/>
+      <w:r>
+        <w:rPr>
+          <w:lang w:val="en-US"/>
+        </w:rPr>
+        <w:t>CircularShift(</w:t>
+      </w:r>
+      <w:proofErr w:type="gramEnd"/>
+      <w:r>
+        <w:rPr>
+          <w:lang w:val="en-US"/>
+        </w:rPr>
+        <w:t>5, A) + (B ^ C ^ D) + E + W[t] + K[3];</w:t>
       </w:r>
     </w:p>
     <w:p>
@@ -4996,7 +5509,21 @@
         <w:rPr>
           <w:lang w:val="en-US"/>
         </w:rPr>
-        <w:t xml:space="preserve">                C = SHA1CircularShift(30, B);</w:t>
+        <w:t xml:space="preserve">                C = SHA1</w:t>
+      </w:r>
+      <w:proofErr w:type="gramStart"/>
+      <w:r>
+        <w:rPr>
+          <w:lang w:val="en-US"/>
+        </w:rPr>
+        <w:t>CircularShift(</w:t>
+      </w:r>
+      <w:proofErr w:type="gramEnd"/>
+      <w:r>
+        <w:rPr>
+          <w:lang w:val="en-US"/>
+        </w:rPr>
+        <w:t>30, B);</w:t>
       </w:r>
     </w:p>
     <w:p>
@@ -5153,7 +5680,21 @@
           <w:lang w:val="en-US"/>
         </w:rPr>
         <w:lastRenderedPageBreak/>
-        <w:t xml:space="preserve">        private static uint SHA1CircularShift(int bits, uint word) =&gt; (word &lt;&lt; bits) | (word &gt;&gt; (32 - bits));</w:t>
+        <w:t xml:space="preserve">        private static uint SHA1</w:t>
+      </w:r>
+      <w:proofErr w:type="gramStart"/>
+      <w:r>
+        <w:rPr>
+          <w:lang w:val="en-US"/>
+        </w:rPr>
+        <w:t>CircularShift(</w:t>
+      </w:r>
+      <w:proofErr w:type="gramEnd"/>
+      <w:r>
+        <w:rPr>
+          <w:lang w:val="en-US"/>
+        </w:rPr>
+        <w:t>int bits, uint word) =&gt; (word &lt;&lt; bits) | (word &gt;&gt; (32 - bits));</w:t>
       </w:r>
     </w:p>
     <w:p>
@@ -5181,7 +5722,21 @@
         <w:rPr>
           <w:lang w:val="en-US"/>
         </w:rPr>
-        <w:t xml:space="preserve">        private static void ResetHash()</w:t>
+        <w:t xml:space="preserve">        private static void </w:t>
+      </w:r>
+      <w:proofErr w:type="gramStart"/>
+      <w:r>
+        <w:rPr>
+          <w:lang w:val="en-US"/>
+        </w:rPr>
+        <w:t>ResetHash(</w:t>
+      </w:r>
+      <w:proofErr w:type="gramEnd"/>
+      <w:r>
+        <w:rPr>
+          <w:lang w:val="en-US"/>
+        </w:rPr>
+        <w:t>)</w:t>
       </w:r>
     </w:p>
     <w:p>
@@ -5257,6 +5812,9 @@
     <w:p>
       <w:pPr>
         <w:pStyle w:val="Code"/>
+        <w:rPr>
+          <w:lang w:val="en-US"/>
+        </w:rPr>
       </w:pPr>
       <w:r>
         <w:rPr>
@@ -5265,51 +5823,108 @@
         <w:t xml:space="preserve">            </w:t>
       </w:r>
       <w:r>
+        <w:rPr>
+          <w:lang w:val="en-US"/>
+        </w:rPr>
         <w:t>H4 = 0xC3D2E1F0;</w:t>
       </w:r>
     </w:p>
     <w:p>
       <w:pPr>
         <w:pStyle w:val="Code"/>
-      </w:pPr>
-      <w:r>
+        <w:rPr>
+          <w:lang w:val="en-US"/>
+        </w:rPr>
+      </w:pPr>
+      <w:r>
+        <w:rPr>
+          <w:lang w:val="en-US"/>
+        </w:rPr>
         <w:t xml:space="preserve">        }</w:t>
       </w:r>
     </w:p>
     <w:p>
       <w:pPr>
         <w:pStyle w:val="Code"/>
-      </w:pPr>
-      <w:r>
+        <w:rPr>
+          <w:lang w:val="en-US"/>
+        </w:rPr>
+      </w:pPr>
+      <w:r>
+        <w:rPr>
+          <w:lang w:val="en-US"/>
+        </w:rPr>
         <w:t xml:space="preserve">    }</w:t>
       </w:r>
     </w:p>
     <w:p>
       <w:pPr>
         <w:pStyle w:val="Code"/>
-      </w:pPr>
-      <w:r>
+        <w:rPr>
+          <w:lang w:val="en-US"/>
+        </w:rPr>
+      </w:pPr>
+      <w:r>
+        <w:rPr>
+          <w:lang w:val="en-US"/>
+        </w:rPr>
         <w:t>}</w:t>
       </w:r>
     </w:p>
     <w:p>
       <w:pPr>
         <w:pStyle w:val="af4"/>
+        <w:rPr>
+          <w:lang w:val="en-US"/>
+        </w:rPr>
       </w:pPr>
       <w:r>
         <w:t>Листинг</w:t>
       </w:r>
       <w:r>
+        <w:rPr>
+          <w:lang w:val="en-US"/>
+        </w:rPr>
         <w:t xml:space="preserve"> </w:t>
       </w:r>
       <w:r>
+        <w:rPr>
+          <w:lang w:val="en-US"/>
+        </w:rPr>
         <w:t>1</w:t>
       </w:r>
       <w:r>
+        <w:rPr>
+          <w:lang w:val="en-US"/>
+        </w:rPr>
         <w:t xml:space="preserve"> – </w:t>
       </w:r>
       <w:r>
-        <w:t xml:space="preserve">Код алгоритма хэширования </w:t>
+        <w:t>Код</w:t>
+      </w:r>
+      <w:r>
+        <w:rPr>
+          <w:lang w:val="en-US"/>
+        </w:rPr>
+        <w:t xml:space="preserve"> </w:t>
+      </w:r>
+      <w:r>
+        <w:t>алгоритма</w:t>
+      </w:r>
+      <w:r>
+        <w:rPr>
+          <w:lang w:val="en-US"/>
+        </w:rPr>
+        <w:t xml:space="preserve"> </w:t>
+      </w:r>
+      <w:r>
+        <w:t>хэширования</w:t>
+      </w:r>
+      <w:r>
+        <w:rPr>
+          <w:lang w:val="en-US"/>
+        </w:rPr>
+        <w:t xml:space="preserve"> </w:t>
       </w:r>
       <w:r>
         <w:rPr>
@@ -5318,29 +5933,20 @@
         <w:t>SHA</w:t>
       </w:r>
       <w:r>
+        <w:rPr>
+          <w:lang w:val="en-US"/>
+        </w:rPr>
         <w:t>-1</w:t>
       </w:r>
     </w:p>
-    <w:p>
-      <w:pPr>
-        <w:rPr>
-          <w:lang w:val="ru-RU"/>
-        </w:rPr>
-      </w:pPr>
-    </w:p>
+    <w:p/>
     <w:p>
       <w:pPr>
         <w:tabs>
           <w:tab w:val="left" w:pos="5925"/>
         </w:tabs>
-        <w:rPr>
-          <w:lang w:val="ru-RU"/>
-        </w:rPr>
-      </w:pPr>
-      <w:r>
-        <w:rPr>
-          <w:lang w:val="ru-RU"/>
-        </w:rPr>
+      </w:pPr>
+      <w:r>
         <w:tab/>
       </w:r>
     </w:p>
@@ -5352,7 +5958,6 @@
           <w:iCs/>
           <w:sz w:val="24"/>
           <w:szCs w:val="28"/>
-          <w:lang w:val="ru-RU"/>
         </w:rPr>
       </w:pPr>
     </w:p>
@@ -5361,14 +5966,8 @@
         <w:tabs>
           <w:tab w:val="left" w:pos="2895"/>
         </w:tabs>
-        <w:rPr>
-          <w:lang w:val="ru-RU"/>
-        </w:rPr>
-      </w:pPr>
-      <w:r>
-        <w:rPr>
-          <w:lang w:val="ru-RU"/>
-        </w:rPr>
+      </w:pPr>
+      <w:r>
         <w:tab/>
       </w:r>
     </w:p>

</xml_diff>